<commit_message>
files pushed at noon Oct 19
</commit_message>
<xml_diff>
--- a/Markdown501/Convenience Yield/Docs/convenience-yield.docx
+++ b/Markdown501/Convenience Yield/Docs/convenience-yield.docx
@@ -2322,7 +2322,15 @@
         <w:pStyle w:val="FirstParagraph"/>
       </w:pPr>
       <w:r>
-        <w:t xml:space="preserve">In our study of the U.S. potato CPI in Module 1E we used a set of 11 monthly dummies (December was omitted and serves as the reference point) for measuring seasonality in potato prices. We will do the same thing here except now we will use conditional monthly dummies in additional to the regular unconditional dummies. Specifically, we will create an indicator variable which takes on a value of one if May stocks are low (i.e., less than the first quartile, which is approximately 18 million tons) and a value of zero otherwise. We will then create a new set of 11 interaction variables, where each variable is the product of the regular monthly dummy and the indicator variable. This will become clearer with a formal specification of the enhanced model.</w:t>
+        <w:t xml:space="preserve">In our study of the U.S. potato CPI in Module 1E we used a set of 11 monthly dummies (December was omitted and serves as the reference point) for measuring seasonality in potato prices. We will do the same thing here except now we will omit January instead of December, and we will use conditional monthly dummies in additional to the regular unconditional dummies. Specifically, we will create an indicator variable which takes on a value of one if May stocks are low (i.e., less than the first quartile, which is approximately 18 million tons) and a value of zero otherwise. We will then create a new set of 11 interaction variables, where each variable is the product of the regular monthly dummy and the indicator variable. This will become clearer with a formal specification of the enhanced model.</w:t>
+      </w:r>
+    </w:p>
+    <w:p>
+      <w:pPr>
+        <w:pStyle w:val="BodyText"/>
+      </w:pPr>
+      <w:r>
+        <w:t xml:space="preserve">The reason why January is omitted rather than December is because January of the current year precedes May (which is when we are measuring stocks) whereas December comes after May. We want to compare monthly prices to an earlier reference month rather than a latter one so that we can interpret price differences as the cost of storage.</w:t>
       </w:r>
     </w:p>
     <w:p>
@@ -2405,12 +2413,12 @@
                 <m:t>=</m:t>
               </m:r>
               <m:r>
-                <m:t>1</m:t>
+                <m:t>2</m:t>
               </m:r>
             </m:sub>
             <m:sup>
               <m:r>
-                <m:t>11</m:t>
+                <m:t>12</m:t>
               </m:r>
             </m:sup>
             <m:e>
@@ -2512,12 +2520,12 @@
                 <m:t>=</m:t>
               </m:r>
               <m:r>
-                <m:t>1</m:t>
+                <m:t>2</m:t>
               </m:r>
             </m:sub>
             <m:sup>
               <m:r>
-                <m:t>11</m:t>
+                <m:t>12</m:t>
               </m:r>
             </m:sup>
             <m:e>
@@ -2689,7 +2697,7 @@
         <w:t xml:space="preserve"> </w:t>
       </w:r>
       <w:r>
-        <w:t xml:space="preserve">is the long run average price in December of a normal year, and</w:t>
+        <w:t xml:space="preserve">is the long run average price in January of a normal year, and</w:t>
       </w:r>
       <w:r>
         <w:t xml:space="preserve"> </w:t>
@@ -2730,7 +2738,7 @@
         <w:t xml:space="preserve"> </w:t>
       </w:r>
       <w:r>
-        <w:t xml:space="preserve">is the long average price in December of a low-stock year. Similarly,</w:t>
+        <w:t xml:space="preserve">is the long average price in January of a low-stock year. Similarly,</w:t>
       </w:r>
       <w:r>
         <w:t xml:space="preserve"> </w:t>
@@ -3043,7 +3051,7 @@
             </m:e>
             <m:sub>
               <m:r>
-                <m:t>12</m:t>
+                <m:t>1</m:t>
               </m:r>
             </m:sub>
             <m:sup>
@@ -3141,7 +3149,7 @@
             </m:e>
             <m:sub>
               <m:r>
-                <m:t>12</m:t>
+                <m:t>1</m:t>
               </m:r>
             </m:sub>
             <m:sup>
@@ -3213,7 +3221,7 @@
             </m:e>
             <m:sub>
               <m:r>
-                <m:t>12</m:t>
+                <m:t>1</m:t>
               </m:r>
             </m:sub>
             <m:sup>
@@ -3359,7 +3367,7 @@
             </m:e>
             <m:sub>
               <m:r>
-                <m:t>12</m:t>
+                <m:t>1</m:t>
               </m:r>
             </m:sub>
             <m:sup>
@@ -3389,7 +3397,7 @@
             </m:e>
             <m:sub>
               <m:r>
-                <m:t>12</m:t>
+                <m:t>1</m:t>
               </m:r>
             </m:sub>
             <m:sup>
@@ -3449,7 +3457,7 @@
         <w:t xml:space="preserve"> </w:t>
       </w:r>
       <w:r>
-        <w:t xml:space="preserve">and December, both in a normal year. Similarly,</w:t>
+        <w:t xml:space="preserve">and January, both in a normal year. Similarly,</w:t>
       </w:r>
       <w:r>
         <w:t xml:space="preserve"> </w:t>
@@ -3486,7 +3494,7 @@
         <w:t xml:space="preserve"> </w:t>
       </w:r>
       <w:r>
-        <w:t xml:space="preserve">and December. Using the last equation,</w:t>
+        <w:t xml:space="preserve">and January. Using the last equation,</w:t>
       </w:r>
       <w:r>
         <w:t xml:space="preserve"> </w:t>
@@ -3530,7 +3538,7 @@
       </w:r>
       <m:oMath>
         <m:r>
-          <m:t>12</m:t>
+          <m:t>1</m:t>
         </m:r>
       </m:oMath>
       <w:r>
@@ -3638,12 +3646,12 @@
                 <m:t>=</m:t>
               </m:r>
               <m:r>
-                <m:t>1</m:t>
+                <m:t>2</m:t>
               </m:r>
             </m:sub>
             <m:sup>
               <m:r>
-                <m:t>11</m:t>
+                <m:t>12</m:t>
               </m:r>
             </m:sup>
             <m:e>
@@ -3841,12 +3849,12 @@
                 <m:t>=</m:t>
               </m:r>
               <m:r>
-                <m:t>1</m:t>
+                <m:t>2</m:t>
               </m:r>
             </m:sub>
             <m:sup>
               <m:r>
-                <m:t>11</m:t>
+                <m:t>12</m:t>
               </m:r>
             </m:sup>
             <m:e>
@@ -5361,6 +5369,81 @@
         <w:rPr>
           <w:rStyle w:val="NormalTok"/>
         </w:rPr>
+        <w:t xml:space="preserve">),</w:t>
+      </w:r>
+      <w:r>
+        <w:br/>
+      </w:r>
+      <w:r>
+        <w:rPr>
+          <w:rStyle w:val="NormalTok"/>
+        </w:rPr>
+        <w:t xml:space="preserve">         </w:t>
+      </w:r>
+      <w:r>
+        <w:rPr>
+          <w:rStyle w:val="AttributeTok"/>
+        </w:rPr>
+        <w:t xml:space="preserve">d12 =</w:t>
+      </w:r>
+      <w:r>
+        <w:rPr>
+          <w:rStyle w:val="NormalTok"/>
+        </w:rPr>
+        <w:t xml:space="preserve"> </w:t>
+      </w:r>
+      <w:r>
+        <w:rPr>
+          <w:rStyle w:val="FunctionTok"/>
+        </w:rPr>
+        <w:t xml:space="preserve">ifelse</w:t>
+      </w:r>
+      <w:r>
+        <w:rPr>
+          <w:rStyle w:val="NormalTok"/>
+        </w:rPr>
+        <w:t xml:space="preserve">(month</w:t>
+      </w:r>
+      <w:r>
+        <w:rPr>
+          <w:rStyle w:val="SpecialCharTok"/>
+        </w:rPr>
+        <w:t xml:space="preserve">==</w:t>
+      </w:r>
+      <w:r>
+        <w:rPr>
+          <w:rStyle w:val="StringTok"/>
+        </w:rPr>
+        <w:t xml:space="preserve">"Dec"</w:t>
+      </w:r>
+      <w:r>
+        <w:rPr>
+          <w:rStyle w:val="NormalTok"/>
+        </w:rPr>
+        <w:t xml:space="preserve">,</w:t>
+      </w:r>
+      <w:r>
+        <w:rPr>
+          <w:rStyle w:val="DecValTok"/>
+        </w:rPr>
+        <w:t xml:space="preserve">1</w:t>
+      </w:r>
+      <w:r>
+        <w:rPr>
+          <w:rStyle w:val="NormalTok"/>
+        </w:rPr>
+        <w:t xml:space="preserve">,</w:t>
+      </w:r>
+      <w:r>
+        <w:rPr>
+          <w:rStyle w:val="DecValTok"/>
+        </w:rPr>
+        <w:t xml:space="preserve">0</w:t>
+      </w:r>
+      <w:r>
+        <w:rPr>
+          <w:rStyle w:val="NormalTok"/>
+        </w:rPr>
         <w:t xml:space="preserve">))</w:t>
       </w:r>
       <w:r>
@@ -5543,7 +5626,7 @@
         <w:rPr>
           <w:rStyle w:val="VerbatimChar"/>
         </w:rPr>
-        <w:t xml:space="preserve">##    d8 d9 d10 d11</w:t>
+        <w:t xml:space="preserve">##    d8 d9 d10 d11 d12</w:t>
       </w:r>
       <w:r>
         <w:br/>
@@ -5552,7 +5635,7 @@
         <w:rPr>
           <w:rStyle w:val="VerbatimChar"/>
         </w:rPr>
-        <w:t xml:space="preserve">## 1   0  0   0   0</w:t>
+        <w:t xml:space="preserve">## 1   0  0   0   0   0</w:t>
       </w:r>
       <w:r>
         <w:br/>
@@ -5561,7 +5644,7 @@
         <w:rPr>
           <w:rStyle w:val="VerbatimChar"/>
         </w:rPr>
-        <w:t xml:space="preserve">## 2   0  0   0   0</w:t>
+        <w:t xml:space="preserve">## 2   0  0   0   0   0</w:t>
       </w:r>
       <w:r>
         <w:br/>
@@ -5570,7 +5653,7 @@
         <w:rPr>
           <w:rStyle w:val="VerbatimChar"/>
         </w:rPr>
-        <w:t xml:space="preserve">## 3   0  0   0   0</w:t>
+        <w:t xml:space="preserve">## 3   0  0   0   0   0</w:t>
       </w:r>
       <w:r>
         <w:br/>
@@ -5579,7 +5662,7 @@
         <w:rPr>
           <w:rStyle w:val="VerbatimChar"/>
         </w:rPr>
-        <w:t xml:space="preserve">## 4   1  0   0   0</w:t>
+        <w:t xml:space="preserve">## 4   1  0   0   0   0</w:t>
       </w:r>
       <w:r>
         <w:br/>
@@ -5588,7 +5671,7 @@
         <w:rPr>
           <w:rStyle w:val="VerbatimChar"/>
         </w:rPr>
-        <w:t xml:space="preserve">## 5   0  1   0   0</w:t>
+        <w:t xml:space="preserve">## 5   0  1   0   0   0</w:t>
       </w:r>
       <w:r>
         <w:br/>
@@ -5597,7 +5680,7 @@
         <w:rPr>
           <w:rStyle w:val="VerbatimChar"/>
         </w:rPr>
-        <w:t xml:space="preserve">## 6   0  0   1   0</w:t>
+        <w:t xml:space="preserve">## 6   0  0   1   0   0</w:t>
       </w:r>
       <w:r>
         <w:br/>
@@ -5606,7 +5689,7 @@
         <w:rPr>
           <w:rStyle w:val="VerbatimChar"/>
         </w:rPr>
-        <w:t xml:space="preserve">## 7   0  0   0   1</w:t>
+        <w:t xml:space="preserve">## 7   0  0   0   1   0</w:t>
       </w:r>
       <w:r>
         <w:br/>
@@ -5615,7 +5698,7 @@
         <w:rPr>
           <w:rStyle w:val="VerbatimChar"/>
         </w:rPr>
-        <w:t xml:space="preserve">## 8   0  0   0   0</w:t>
+        <w:t xml:space="preserve">## 8   0  0   0   0   1</w:t>
       </w:r>
       <w:r>
         <w:br/>
@@ -5624,7 +5707,7 @@
         <w:rPr>
           <w:rStyle w:val="VerbatimChar"/>
         </w:rPr>
-        <w:t xml:space="preserve">## 9   0  0   0   0</w:t>
+        <w:t xml:space="preserve">## 9   0  0   0   0   0</w:t>
       </w:r>
       <w:r>
         <w:br/>
@@ -5633,7 +5716,7 @@
         <w:rPr>
           <w:rStyle w:val="VerbatimChar"/>
         </w:rPr>
-        <w:t xml:space="preserve">## 10  0  0   0   0</w:t>
+        <w:t xml:space="preserve">## 10  0  0   0   0   0</w:t>
       </w:r>
       <w:r>
         <w:br/>
@@ -5642,7 +5725,7 @@
         <w:rPr>
           <w:rStyle w:val="VerbatimChar"/>
         </w:rPr>
-        <w:t xml:space="preserve">## 11  0  0   0   0</w:t>
+        <w:t xml:space="preserve">## 11  0  0   0   0   0</w:t>
       </w:r>
       <w:r>
         <w:br/>
@@ -5651,7 +5734,7 @@
         <w:rPr>
           <w:rStyle w:val="VerbatimChar"/>
         </w:rPr>
-        <w:t xml:space="preserve">## 12  0  0   0   0</w:t>
+        <w:t xml:space="preserve">## 12  0  0   0   0   0</w:t>
       </w:r>
       <w:r>
         <w:br/>
@@ -5660,7 +5743,7 @@
         <w:rPr>
           <w:rStyle w:val="VerbatimChar"/>
         </w:rPr>
-        <w:t xml:space="preserve">## 13  0  0   0   0</w:t>
+        <w:t xml:space="preserve">## 13  0  0   0   0   0</w:t>
       </w:r>
       <w:r>
         <w:br/>
@@ -5669,7 +5752,7 @@
         <w:rPr>
           <w:rStyle w:val="VerbatimChar"/>
         </w:rPr>
-        <w:t xml:space="preserve">## 14  0  0   0   0</w:t>
+        <w:t xml:space="preserve">## 14  0  0   0   0   0</w:t>
       </w:r>
       <w:r>
         <w:br/>
@@ -5678,7 +5761,7 @@
         <w:rPr>
           <w:rStyle w:val="VerbatimChar"/>
         </w:rPr>
-        <w:t xml:space="preserve">## 15  0  0   0   0</w:t>
+        <w:t xml:space="preserve">## 15  0  0   0   0   0</w:t>
       </w:r>
     </w:p>
     <w:p>
@@ -6117,6 +6200,39 @@
         <w:rPr>
           <w:rStyle w:val="NormalTok"/>
         </w:rPr>
+        <w:t xml:space="preserve">stckDum,</w:t>
+      </w:r>
+      <w:r>
+        <w:br/>
+      </w:r>
+      <w:r>
+        <w:rPr>
+          <w:rStyle w:val="NormalTok"/>
+        </w:rPr>
+        <w:t xml:space="preserve">         </w:t>
+      </w:r>
+      <w:r>
+        <w:rPr>
+          <w:rStyle w:val="AttributeTok"/>
+        </w:rPr>
+        <w:t xml:space="preserve">i12 =</w:t>
+      </w:r>
+      <w:r>
+        <w:rPr>
+          <w:rStyle w:val="NormalTok"/>
+        </w:rPr>
+        <w:t xml:space="preserve"> d12</w:t>
+      </w:r>
+      <w:r>
+        <w:rPr>
+          <w:rStyle w:val="SpecialCharTok"/>
+        </w:rPr>
+        <w:t xml:space="preserve">*</w:t>
+      </w:r>
+      <w:r>
+        <w:rPr>
+          <w:rStyle w:val="NormalTok"/>
+        </w:rPr>
         <w:t xml:space="preserve">stckDum)</w:t>
       </w:r>
       <w:r>
@@ -6299,7 +6415,7 @@
         <w:rPr>
           <w:rStyle w:val="VerbatimChar"/>
         </w:rPr>
-        <w:t xml:space="preserve">##    d8 d9 d10 d11 i0 i1 i2 i3 i4 i5 i6 i7 i8 i9 i10 i11</w:t>
+        <w:t xml:space="preserve">##    d8 d9 d10 d11 d12 i0 i1 i2 i3 i4 i5 i6 i7 i8 i9 i10 i11 i12</w:t>
       </w:r>
       <w:r>
         <w:br/>
@@ -6308,7 +6424,7 @@
         <w:rPr>
           <w:rStyle w:val="VerbatimChar"/>
         </w:rPr>
-        <w:t xml:space="preserve">## 1   0  0   0   0  1  0  0  0  0  1  0  0  0  0   0   0</w:t>
+        <w:t xml:space="preserve">## 1   0  0   0   0   0  1  0  0  0  0  1  0  0  0  0   0   0   0</w:t>
       </w:r>
       <w:r>
         <w:br/>
@@ -6317,7 +6433,7 @@
         <w:rPr>
           <w:rStyle w:val="VerbatimChar"/>
         </w:rPr>
-        <w:t xml:space="preserve">## 2   0  0   0   0  1  0  0  0  0  0  1  0  0  0   0   0</w:t>
+        <w:t xml:space="preserve">## 2   0  0   0   0   0  1  0  0  0  0  0  1  0  0  0   0   0   0</w:t>
       </w:r>
       <w:r>
         <w:br/>
@@ -6326,7 +6442,7 @@
         <w:rPr>
           <w:rStyle w:val="VerbatimChar"/>
         </w:rPr>
-        <w:t xml:space="preserve">## 3   0  0   0   0  1  0  0  0  0  0  0  1  0  0   0   0</w:t>
+        <w:t xml:space="preserve">## 3   0  0   0   0   0  1  0  0  0  0  0  0  1  0  0   0   0   0</w:t>
       </w:r>
       <w:r>
         <w:br/>
@@ -6335,7 +6451,7 @@
         <w:rPr>
           <w:rStyle w:val="VerbatimChar"/>
         </w:rPr>
-        <w:t xml:space="preserve">## 4   1  0   0   0  1  0  0  0  0  0  0  0  1  0   0   0</w:t>
+        <w:t xml:space="preserve">## 4   1  0   0   0   0  1  0  0  0  0  0  0  0  1  0   0   0   0</w:t>
       </w:r>
       <w:r>
         <w:br/>
@@ -6344,7 +6460,7 @@
         <w:rPr>
           <w:rStyle w:val="VerbatimChar"/>
         </w:rPr>
-        <w:t xml:space="preserve">## 5   0  1   0   0  1  0  0  0  0  0  0  0  0  1   0   0</w:t>
+        <w:t xml:space="preserve">## 5   0  1   0   0   0  1  0  0  0  0  0  0  0  0  1   0   0   0</w:t>
       </w:r>
       <w:r>
         <w:br/>
@@ -6353,7 +6469,7 @@
         <w:rPr>
           <w:rStyle w:val="VerbatimChar"/>
         </w:rPr>
-        <w:t xml:space="preserve">## 6   0  0   1   0  1  0  0  0  0  0  0  0  0  0   1   0</w:t>
+        <w:t xml:space="preserve">## 6   0  0   1   0   0  1  0  0  0  0  0  0  0  0  0   1   0   0</w:t>
       </w:r>
       <w:r>
         <w:br/>
@@ -6362,7 +6478,7 @@
         <w:rPr>
           <w:rStyle w:val="VerbatimChar"/>
         </w:rPr>
-        <w:t xml:space="preserve">## 7   0  0   0   1  1  0  0  0  0  0  0  0  0  0   0   1</w:t>
+        <w:t xml:space="preserve">## 7   0  0   0   1   0  1  0  0  0  0  0  0  0  0  0   0   1   0</w:t>
       </w:r>
       <w:r>
         <w:br/>
@@ -6371,7 +6487,7 @@
         <w:rPr>
           <w:rStyle w:val="VerbatimChar"/>
         </w:rPr>
-        <w:t xml:space="preserve">## 8   0  0   0   0  1  0  0  0  0  0  0  0  0  0   0   0</w:t>
+        <w:t xml:space="preserve">## 8   0  0   0   0   1  1  0  0  0  0  0  0  0  0  0   0   0   1</w:t>
       </w:r>
       <w:r>
         <w:br/>
@@ -6380,7 +6496,7 @@
         <w:rPr>
           <w:rStyle w:val="VerbatimChar"/>
         </w:rPr>
-        <w:t xml:space="preserve">## 9   0  0   0   0  1  1  0  0  0  0  0  0  0  0   0   0</w:t>
+        <w:t xml:space="preserve">## 9   0  0   0   0   0  1  1  0  0  0  0  0  0  0  0   0   0   0</w:t>
       </w:r>
       <w:r>
         <w:br/>
@@ -6389,7 +6505,7 @@
         <w:rPr>
           <w:rStyle w:val="VerbatimChar"/>
         </w:rPr>
-        <w:t xml:space="preserve">## 10  0  0   0   0  1  0  1  0  0  0  0  0  0  0   0   0</w:t>
+        <w:t xml:space="preserve">## 10  0  0   0   0   0  1  0  1  0  0  0  0  0  0  0   0   0   0</w:t>
       </w:r>
       <w:r>
         <w:br/>
@@ -6398,7 +6514,7 @@
         <w:rPr>
           <w:rStyle w:val="VerbatimChar"/>
         </w:rPr>
-        <w:t xml:space="preserve">## 11  0  0   0   0  1  0  0  1  0  0  0  0  0  0   0   0</w:t>
+        <w:t xml:space="preserve">## 11  0  0   0   0   0  1  0  0  1  0  0  0  0  0  0   0   0   0</w:t>
       </w:r>
       <w:r>
         <w:br/>
@@ -6407,7 +6523,7 @@
         <w:rPr>
           <w:rStyle w:val="VerbatimChar"/>
         </w:rPr>
-        <w:t xml:space="preserve">## 12  0  0   0   0  1  0  0  0  1  0  0  0  0  0   0   0</w:t>
+        <w:t xml:space="preserve">## 12  0  0   0   0   0  1  0  0  0  1  0  0  0  0  0   0   0   0</w:t>
       </w:r>
       <w:r>
         <w:br/>
@@ -6416,7 +6532,7 @@
         <w:rPr>
           <w:rStyle w:val="VerbatimChar"/>
         </w:rPr>
-        <w:t xml:space="preserve">## 13  0  0   0   0  1  0  0  0  0  1  0  0  0  0   0   0</w:t>
+        <w:t xml:space="preserve">## 13  0  0   0   0   0  1  0  0  0  0  1  0  0  0  0   0   0   0</w:t>
       </w:r>
       <w:r>
         <w:br/>
@@ -6425,7 +6541,7 @@
         <w:rPr>
           <w:rStyle w:val="VerbatimChar"/>
         </w:rPr>
-        <w:t xml:space="preserve">## 14  0  0   0   0  1  0  0  0  0  0  1  0  0  0   0   0</w:t>
+        <w:t xml:space="preserve">## 14  0  0   0   0   0  1  0  0  0  0  0  1  0  0  0   0   0   0</w:t>
       </w:r>
       <w:r>
         <w:br/>
@@ -6434,7 +6550,7 @@
         <w:rPr>
           <w:rStyle w:val="VerbatimChar"/>
         </w:rPr>
-        <w:t xml:space="preserve">## 15  0  0   0   0  1  0  0  0  0  0  0  1  0  0   0   0</w:t>
+        <w:t xml:space="preserve">## 15  0  0   0   0   0  1  0  0  0  0  0  0  1  0  0   0   0   0</w:t>
       </w:r>
     </w:p>
     <w:p>
@@ -7054,6 +7170,51 @@
         <w:rPr>
           <w:rStyle w:val="AttributeTok"/>
         </w:rPr>
+        <w:t xml:space="preserve">d12Diff =</w:t>
+      </w:r>
+      <w:r>
+        <w:rPr>
+          <w:rStyle w:val="NormalTok"/>
+        </w:rPr>
+        <w:t xml:space="preserve"> d12 </w:t>
+      </w:r>
+      <w:r>
+        <w:rPr>
+          <w:rStyle w:val="SpecialCharTok"/>
+        </w:rPr>
+        <w:t xml:space="preserve">-</w:t>
+      </w:r>
+      <w:r>
+        <w:rPr>
+          <w:rStyle w:val="NormalTok"/>
+        </w:rPr>
+        <w:t xml:space="preserve"> </w:t>
+      </w:r>
+      <w:r>
+        <w:rPr>
+          <w:rStyle w:val="FunctionTok"/>
+        </w:rPr>
+        <w:t xml:space="preserve">lag</w:t>
+      </w:r>
+      <w:r>
+        <w:rPr>
+          <w:rStyle w:val="NormalTok"/>
+        </w:rPr>
+        <w:t xml:space="preserve">(d12),</w:t>
+      </w:r>
+      <w:r>
+        <w:br/>
+      </w:r>
+      <w:r>
+        <w:rPr>
+          <w:rStyle w:val="NormalTok"/>
+        </w:rPr>
+        <w:t xml:space="preserve">         </w:t>
+      </w:r>
+      <w:r>
+        <w:rPr>
+          <w:rStyle w:val="AttributeTok"/>
+        </w:rPr>
         <w:t xml:space="preserve">i0Diff =</w:t>
       </w:r>
       <w:r>
@@ -7579,7 +7740,52 @@
         <w:rPr>
           <w:rStyle w:val="NormalTok"/>
         </w:rPr>
-        <w:t xml:space="preserve">(i11)) </w:t>
+        <w:t xml:space="preserve">(i11),</w:t>
+      </w:r>
+      <w:r>
+        <w:br/>
+      </w:r>
+      <w:r>
+        <w:rPr>
+          <w:rStyle w:val="NormalTok"/>
+        </w:rPr>
+        <w:t xml:space="preserve">         </w:t>
+      </w:r>
+      <w:r>
+        <w:rPr>
+          <w:rStyle w:val="AttributeTok"/>
+        </w:rPr>
+        <w:t xml:space="preserve">i12Diff =</w:t>
+      </w:r>
+      <w:r>
+        <w:rPr>
+          <w:rStyle w:val="NormalTok"/>
+        </w:rPr>
+        <w:t xml:space="preserve"> i12 </w:t>
+      </w:r>
+      <w:r>
+        <w:rPr>
+          <w:rStyle w:val="SpecialCharTok"/>
+        </w:rPr>
+        <w:t xml:space="preserve">-</w:t>
+      </w:r>
+      <w:r>
+        <w:rPr>
+          <w:rStyle w:val="NormalTok"/>
+        </w:rPr>
+        <w:t xml:space="preserve"> </w:t>
+      </w:r>
+      <w:r>
+        <w:rPr>
+          <w:rStyle w:val="FunctionTok"/>
+        </w:rPr>
+        <w:t xml:space="preserve">lag</w:t>
+      </w:r>
+      <w:r>
+        <w:rPr>
+          <w:rStyle w:val="NormalTok"/>
+        </w:rPr>
+        <w:t xml:space="preserve">(i12)) </w:t>
       </w:r>
       <w:r>
         <w:rPr>
@@ -7648,7 +7854,7 @@
         <w:pStyle w:val="FirstParagraph"/>
       </w:pPr>
       <w:r>
-        <w:t xml:space="preserve">We will begin our econometric analysis by estimating the simple version of the model (i.e., the one without the interaction variables). We don’t want to estimate an intercept and so we add a 0 to the end of our variable list. The coefficient estimates are stored in a vector for the purpose of graphical analysis.</w:t>
+        <w:t xml:space="preserve">We will begin our econometric analysis by estimating the simple version of the model (i.e., the one without the interaction variables).Remember that January is the omitted dummy variable. We don’t want to estimate an intercept and so we add a 0 to the end of our variable list. The coefficient estimates are stored in a vector for the purpose of graphical analysis.</w:t>
       </w:r>
     </w:p>
     <w:p>
@@ -7695,7 +7901,7 @@
         <w:rPr>
           <w:rStyle w:val="NormalTok"/>
         </w:rPr>
-        <w:t xml:space="preserve"> d1Diff </w:t>
+        <w:t xml:space="preserve"> d2Diff </w:t>
       </w:r>
       <w:r>
         <w:rPr>
@@ -7707,7 +7913,7 @@
         <w:rPr>
           <w:rStyle w:val="NormalTok"/>
         </w:rPr>
-        <w:t xml:space="preserve"> d2Diff </w:t>
+        <w:t xml:space="preserve"> d3Diff </w:t>
       </w:r>
       <w:r>
         <w:rPr>
@@ -7719,7 +7925,7 @@
         <w:rPr>
           <w:rStyle w:val="NormalTok"/>
         </w:rPr>
-        <w:t xml:space="preserve"> d3Diff </w:t>
+        <w:t xml:space="preserve"> d4Diff </w:t>
       </w:r>
       <w:r>
         <w:rPr>
@@ -7731,7 +7937,7 @@
         <w:rPr>
           <w:rStyle w:val="NormalTok"/>
         </w:rPr>
-        <w:t xml:space="preserve"> d4Diff </w:t>
+        <w:t xml:space="preserve"> d5Diff </w:t>
       </w:r>
       <w:r>
         <w:rPr>
@@ -7743,7 +7949,7 @@
         <w:rPr>
           <w:rStyle w:val="NormalTok"/>
         </w:rPr>
-        <w:t xml:space="preserve"> d5Diff </w:t>
+        <w:t xml:space="preserve"> d6Diff </w:t>
       </w:r>
       <w:r>
         <w:rPr>
@@ -7755,7 +7961,7 @@
         <w:rPr>
           <w:rStyle w:val="NormalTok"/>
         </w:rPr>
-        <w:t xml:space="preserve"> d6Diff </w:t>
+        <w:t xml:space="preserve"> d7Diff </w:t>
       </w:r>
       <w:r>
         <w:rPr>
@@ -7767,7 +7973,7 @@
         <w:rPr>
           <w:rStyle w:val="NormalTok"/>
         </w:rPr>
-        <w:t xml:space="preserve"> d7Diff </w:t>
+        <w:t xml:space="preserve"> d8Diff </w:t>
       </w:r>
       <w:r>
         <w:rPr>
@@ -7779,7 +7985,7 @@
         <w:rPr>
           <w:rStyle w:val="NormalTok"/>
         </w:rPr>
-        <w:t xml:space="preserve"> d8Diff </w:t>
+        <w:t xml:space="preserve"> d9Diff </w:t>
       </w:r>
       <w:r>
         <w:rPr>
@@ -7791,7 +7997,7 @@
         <w:rPr>
           <w:rStyle w:val="NormalTok"/>
         </w:rPr>
-        <w:t xml:space="preserve"> d9Diff </w:t>
+        <w:t xml:space="preserve"> d10Diff </w:t>
       </w:r>
       <w:r>
         <w:rPr>
@@ -7803,7 +8009,7 @@
         <w:rPr>
           <w:rStyle w:val="NormalTok"/>
         </w:rPr>
-        <w:t xml:space="preserve"> d10Diff </w:t>
+        <w:t xml:space="preserve"> d11Diff </w:t>
       </w:r>
       <w:r>
         <w:rPr>
@@ -7815,7 +8021,7 @@
         <w:rPr>
           <w:rStyle w:val="NormalTok"/>
         </w:rPr>
-        <w:t xml:space="preserve"> d11Diff </w:t>
+        <w:t xml:space="preserve"> d12Diff </w:t>
       </w:r>
       <w:r>
         <w:rPr>
@@ -7895,7 +8101,7 @@
         <w:rPr>
           <w:rStyle w:val="VerbatimChar"/>
         </w:rPr>
-        <w:t xml:space="preserve">## lm(formula = price_diff ~ d1Diff + d2Diff + d3Diff + d4Diff + </w:t>
+        <w:t xml:space="preserve">## lm(formula = price_diff ~ d2Diff + d3Diff + d4Diff + d5Diff + </w:t>
       </w:r>
       <w:r>
         <w:br/>
@@ -7904,7 +8110,7 @@
         <w:rPr>
           <w:rStyle w:val="VerbatimChar"/>
         </w:rPr>
-        <w:t xml:space="preserve">##     d5Diff + d6Diff + d7Diff + d8Diff + d9Diff + d10Diff + d11Diff + </w:t>
+        <w:t xml:space="preserve">##     d6Diff + d7Diff + d8Diff + d9Diff + d10Diff + d11Diff + d12Diff + </w:t>
       </w:r>
       <w:r>
         <w:br/>
@@ -7985,7 +8191,7 @@
         <w:rPr>
           <w:rStyle w:val="VerbatimChar"/>
         </w:rPr>
-        <w:t xml:space="preserve">## d1Diff    0.5385     0.2880   1.870  0.06183 .  </w:t>
+        <w:t xml:space="preserve">## d2Diff    0.6184     0.2880   2.147 0.032049 *  </w:t>
       </w:r>
       <w:r>
         <w:br/>
@@ -7994,7 +8200,7 @@
         <w:rPr>
           <w:rStyle w:val="VerbatimChar"/>
         </w:rPr>
-        <w:t xml:space="preserve">## d2Diff    1.1569     0.3883   2.980  0.00297 ** </w:t>
+        <w:t xml:space="preserve">## d3Diff    0.6201     0.3883   1.597 0.110636    </w:t>
       </w:r>
       <w:r>
         <w:br/>
@@ -8003,7 +8209,7 @@
         <w:rPr>
           <w:rStyle w:val="VerbatimChar"/>
         </w:rPr>
-        <w:t xml:space="preserve">## d3Diff    1.1586     0.4511   2.568  0.01039 *  </w:t>
+        <w:t xml:space="preserve">## d4Diff    1.8871     0.4511   4.183 3.17e-05 ***</w:t>
       </w:r>
       <w:r>
         <w:br/>
@@ -8012,7 +8218,7 @@
         <w:rPr>
           <w:rStyle w:val="VerbatimChar"/>
         </w:rPr>
-        <w:t xml:space="preserve">## d4Diff    2.4256     0.4911   4.940 9.44e-07 ***</w:t>
+        <w:t xml:space="preserve">## d5Diff    4.3207     0.4911   8.799  &lt; 2e-16 ***</w:t>
       </w:r>
       <w:r>
         <w:br/>
@@ -8021,7 +8227,7 @@
         <w:rPr>
           <w:rStyle w:val="VerbatimChar"/>
         </w:rPr>
-        <w:t xml:space="preserve">## d5Diff    4.8592     0.5135   9.463  &lt; 2e-16 ***</w:t>
+        <w:t xml:space="preserve">## d6Diff   -0.2879     0.5133  -0.561 0.575078    </w:t>
       </w:r>
       <w:r>
         <w:br/>
@@ -8030,7 +8236,7 @@
         <w:rPr>
           <w:rStyle w:val="VerbatimChar"/>
         </w:rPr>
-        <w:t xml:space="preserve">## d6Diff    0.2507     0.5207   0.481  0.63036    </w:t>
+        <w:t xml:space="preserve">## d7Diff   -2.1435     0.5207  -4.117 4.22e-05 ***</w:t>
       </w:r>
       <w:r>
         <w:br/>
@@ -8039,7 +8245,7 @@
         <w:rPr>
           <w:rStyle w:val="VerbatimChar"/>
         </w:rPr>
-        <w:t xml:space="preserve">## d7Diff   -1.6049     0.5135  -3.126  0.00184 ** </w:t>
+        <w:t xml:space="preserve">## d8Diff   -1.9700     0.5135  -3.837 0.000134 ***</w:t>
       </w:r>
       <w:r>
         <w:br/>
@@ -8048,7 +8254,7 @@
         <w:rPr>
           <w:rStyle w:val="VerbatimChar"/>
         </w:rPr>
-        <w:t xml:space="preserve">## d8Diff   -1.4315     0.4911  -2.915  0.00365 ** </w:t>
+        <w:t xml:space="preserve">## d9Diff   -1.3724     0.4911  -2.795 0.005311 ** </w:t>
       </w:r>
       <w:r>
         <w:br/>
@@ -8057,7 +8263,7 @@
         <w:rPr>
           <w:rStyle w:val="VerbatimChar"/>
         </w:rPr>
-        <w:t xml:space="preserve">## d9Diff   -0.8339     0.4511  -1.849  0.06487 .  </w:t>
+        <w:t xml:space="preserve">## d10Diff  -0.7153     0.4511  -1.586 0.113201    </w:t>
       </w:r>
       <w:r>
         <w:br/>
@@ -8066,7 +8272,7 @@
         <w:rPr>
           <w:rStyle w:val="VerbatimChar"/>
         </w:rPr>
-        <w:t xml:space="preserve">## d10Diff  -0.1768     0.3883  -0.455  0.64904    </w:t>
+        <w:t xml:space="preserve">## d11Diff  -1.0559     0.3883  -2.719 0.006673 ** </w:t>
       </w:r>
       <w:r>
         <w:br/>
@@ -8075,7 +8281,7 @@
         <w:rPr>
           <w:rStyle w:val="VerbatimChar"/>
         </w:rPr>
-        <w:t xml:space="preserve">## d11Diff  -0.5174     0.2880  -1.797  0.07274 .  </w:t>
+        <w:t xml:space="preserve">## d12Diff  -0.5385     0.2880  -1.870 0.061830 .  </w:t>
       </w:r>
       <w:r>
         <w:br/>
@@ -8283,7 +8489,7 @@
         <w:rPr>
           <w:rStyle w:val="VerbatimChar"/>
         </w:rPr>
-        <w:t xml:space="preserve">## d1Diff   0.5385143</w:t>
+        <w:t xml:space="preserve">## d2Diff   0.6183860</w:t>
       </w:r>
       <w:r>
         <w:br/>
@@ -8292,7 +8498,7 @@
         <w:rPr>
           <w:rStyle w:val="VerbatimChar"/>
         </w:rPr>
-        <w:t xml:space="preserve">## d2Diff   1.1569003</w:t>
+        <w:t xml:space="preserve">## d3Diff   0.6200914</w:t>
       </w:r>
       <w:r>
         <w:br/>
@@ -8301,7 +8507,7 @@
         <w:rPr>
           <w:rStyle w:val="VerbatimChar"/>
         </w:rPr>
-        <w:t xml:space="preserve">## d3Diff   1.1586057</w:t>
+        <w:t xml:space="preserve">## d4Diff   1.8871341</w:t>
       </w:r>
       <w:r>
         <w:br/>
@@ -8310,7 +8516,7 @@
         <w:rPr>
           <w:rStyle w:val="VerbatimChar"/>
         </w:rPr>
-        <w:t xml:space="preserve">## d4Diff   2.4256484</w:t>
+        <w:t xml:space="preserve">## d5Diff   4.3206571</w:t>
       </w:r>
       <w:r>
         <w:br/>
@@ -8319,7 +8525,7 @@
         <w:rPr>
           <w:rStyle w:val="VerbatimChar"/>
         </w:rPr>
-        <w:t xml:space="preserve">## d5Diff   4.8591714</w:t>
+        <w:t xml:space="preserve">## d6Diff  -0.2878564</w:t>
       </w:r>
       <w:r>
         <w:br/>
@@ -8328,7 +8534,7 @@
         <w:rPr>
           <w:rStyle w:val="VerbatimChar"/>
         </w:rPr>
-        <w:t xml:space="preserve">## d6Diff   0.2506579</w:t>
+        <w:t xml:space="preserve">## d7Diff  -2.1434570</w:t>
       </w:r>
       <w:r>
         <w:br/>
@@ -8337,7 +8543,7 @@
         <w:rPr>
           <w:rStyle w:val="VerbatimChar"/>
         </w:rPr>
-        <w:t xml:space="preserve">## d7Diff  -1.6049427</w:t>
+        <w:t xml:space="preserve">## d8Diff  -1.9700178</w:t>
       </w:r>
       <w:r>
         <w:br/>
@@ -8346,7 +8552,7 @@
         <w:rPr>
           <w:rStyle w:val="VerbatimChar"/>
         </w:rPr>
-        <w:t xml:space="preserve">## d8Diff  -1.4315036</w:t>
+        <w:t xml:space="preserve">## d9Diff  -1.3724147</w:t>
       </w:r>
       <w:r>
         <w:br/>
@@ -8355,7 +8561,7 @@
         <w:rPr>
           <w:rStyle w:val="VerbatimChar"/>
         </w:rPr>
-        <w:t xml:space="preserve">## d9Diff  -0.8339005</w:t>
+        <w:t xml:space="preserve">## d10Diff -0.7152820</w:t>
       </w:r>
       <w:r>
         <w:br/>
@@ -8364,7 +8570,7 @@
         <w:rPr>
           <w:rStyle w:val="VerbatimChar"/>
         </w:rPr>
-        <w:t xml:space="preserve">## d10Diff -0.1767678</w:t>
+        <w:t xml:space="preserve">## d11Diff -1.0559174</w:t>
       </w:r>
       <w:r>
         <w:br/>
@@ -8373,7 +8579,7 @@
         <w:rPr>
           <w:rStyle w:val="VerbatimChar"/>
         </w:rPr>
-        <w:t xml:space="preserve">## d11Diff -0.5174031</w:t>
+        <w:t xml:space="preserve">## d12Diff -0.5385143</w:t>
       </w:r>
     </w:p>
     <w:p>
@@ -8381,7 +8587,7 @@
         <w:pStyle w:val="FirstParagraph"/>
       </w:pPr>
       <w:r>
-        <w:t xml:space="preserve">The regression results reveal strong pricing seasonality. Notice that all of the month dummies are statistically significant except for June and October. The</w:t>
+        <w:t xml:space="preserve">The regression results reveal strong pricing seasonality. Notice that all of the month dummies are statistically significant except for March, June and October. The</w:t>
       </w:r>
       <w:r>
         <w:t xml:space="preserve"> </w:t>
@@ -8520,7 +8726,7 @@
         <w:rPr>
           <w:rStyle w:val="StringTok"/>
         </w:rPr>
-        <w:t xml:space="preserve">"Jan"</w:t>
+        <w:t xml:space="preserve">"Feb"</w:t>
       </w:r>
       <w:r>
         <w:rPr>
@@ -8532,6 +8738,159 @@
         <w:rPr>
           <w:rStyle w:val="StringTok"/>
         </w:rPr>
+        <w:t xml:space="preserve">"Mar"</w:t>
+      </w:r>
+      <w:r>
+        <w:rPr>
+          <w:rStyle w:val="NormalTok"/>
+        </w:rPr>
+        <w:t xml:space="preserve">, </w:t>
+      </w:r>
+      <w:r>
+        <w:rPr>
+          <w:rStyle w:val="StringTok"/>
+        </w:rPr>
+        <w:t xml:space="preserve">"Apr"</w:t>
+      </w:r>
+      <w:r>
+        <w:rPr>
+          <w:rStyle w:val="NormalTok"/>
+        </w:rPr>
+        <w:t xml:space="preserve">,</w:t>
+      </w:r>
+      <w:r>
+        <w:rPr>
+          <w:rStyle w:val="StringTok"/>
+        </w:rPr>
+        <w:t xml:space="preserve">"May"</w:t>
+      </w:r>
+      <w:r>
+        <w:rPr>
+          <w:rStyle w:val="NormalTok"/>
+        </w:rPr>
+        <w:t xml:space="preserve">,</w:t>
+      </w:r>
+      <w:r>
+        <w:rPr>
+          <w:rStyle w:val="StringTok"/>
+        </w:rPr>
+        <w:t xml:space="preserve">"Jun"</w:t>
+      </w:r>
+      <w:r>
+        <w:rPr>
+          <w:rStyle w:val="NormalTok"/>
+        </w:rPr>
+        <w:t xml:space="preserve">,</w:t>
+      </w:r>
+      <w:r>
+        <w:rPr>
+          <w:rStyle w:val="StringTok"/>
+        </w:rPr>
+        <w:t xml:space="preserve">"Jul"</w:t>
+      </w:r>
+      <w:r>
+        <w:rPr>
+          <w:rStyle w:val="NormalTok"/>
+        </w:rPr>
+        <w:t xml:space="preserve">,</w:t>
+      </w:r>
+      <w:r>
+        <w:rPr>
+          <w:rStyle w:val="StringTok"/>
+        </w:rPr>
+        <w:t xml:space="preserve">"Aug"</w:t>
+      </w:r>
+      <w:r>
+        <w:rPr>
+          <w:rStyle w:val="NormalTok"/>
+        </w:rPr>
+        <w:t xml:space="preserve">,</w:t>
+      </w:r>
+      <w:r>
+        <w:rPr>
+          <w:rStyle w:val="StringTok"/>
+        </w:rPr>
+        <w:t xml:space="preserve">"Sep"</w:t>
+      </w:r>
+      <w:r>
+        <w:rPr>
+          <w:rStyle w:val="NormalTok"/>
+        </w:rPr>
+        <w:t xml:space="preserve">,</w:t>
+      </w:r>
+      <w:r>
+        <w:rPr>
+          <w:rStyle w:val="StringTok"/>
+        </w:rPr>
+        <w:t xml:space="preserve">"Oct"</w:t>
+      </w:r>
+      <w:r>
+        <w:rPr>
+          <w:rStyle w:val="NormalTok"/>
+        </w:rPr>
+        <w:t xml:space="preserve">,</w:t>
+      </w:r>
+      <w:r>
+        <w:rPr>
+          <w:rStyle w:val="StringTok"/>
+        </w:rPr>
+        <w:t xml:space="preserve">"Nov"</w:t>
+      </w:r>
+      <w:r>
+        <w:rPr>
+          <w:rStyle w:val="NormalTok"/>
+        </w:rPr>
+        <w:t xml:space="preserve">,</w:t>
+      </w:r>
+      <w:r>
+        <w:rPr>
+          <w:rStyle w:val="StringTok"/>
+        </w:rPr>
+        <w:t xml:space="preserve">"Dec"</w:t>
+      </w:r>
+      <w:r>
+        <w:rPr>
+          <w:rStyle w:val="NormalTok"/>
+        </w:rPr>
+        <w:t xml:space="preserve">),</w:t>
+      </w:r>
+      <w:r>
+        <w:br/>
+      </w:r>
+      <w:r>
+        <w:rPr>
+          <w:rStyle w:val="NormalTok"/>
+        </w:rPr>
+        <w:t xml:space="preserve">         </w:t>
+      </w:r>
+      <w:r>
+        <w:rPr>
+          <w:rStyle w:val="AttributeTok"/>
+        </w:rPr>
+        <w:t xml:space="preserve">levels =</w:t>
+      </w:r>
+      <w:r>
+        <w:rPr>
+          <w:rStyle w:val="NormalTok"/>
+        </w:rPr>
+        <w:t xml:space="preserve"> </w:t>
+      </w:r>
+      <w:r>
+        <w:rPr>
+          <w:rStyle w:val="FunctionTok"/>
+        </w:rPr>
+        <w:t xml:space="preserve">c</w:t>
+      </w:r>
+      <w:r>
+        <w:rPr>
+          <w:rStyle w:val="NormalTok"/>
+        </w:rPr>
+        <w:t xml:space="preserve">(</w:t>
+      </w:r>
+      <w:r>
+        <w:rPr>
+          <w:rStyle w:val="StringTok"/>
+        </w:rPr>
         <w:t xml:space="preserve">"Feb"</w:t>
       </w:r>
       <w:r>
@@ -8646,166 +9005,13 @@
         <w:rPr>
           <w:rStyle w:val="NormalTok"/>
         </w:rPr>
-        <w:t xml:space="preserve">),</w:t>
-      </w:r>
-      <w:r>
-        <w:br/>
-      </w:r>
-      <w:r>
-        <w:rPr>
-          <w:rStyle w:val="NormalTok"/>
-        </w:rPr>
-        <w:t xml:space="preserve">         </w:t>
-      </w:r>
-      <w:r>
-        <w:rPr>
-          <w:rStyle w:val="AttributeTok"/>
-        </w:rPr>
-        <w:t xml:space="preserve">levels =</w:t>
-      </w:r>
-      <w:r>
-        <w:rPr>
-          <w:rStyle w:val="NormalTok"/>
-        </w:rPr>
-        <w:t xml:space="preserve"> </w:t>
-      </w:r>
-      <w:r>
-        <w:rPr>
-          <w:rStyle w:val="FunctionTok"/>
-        </w:rPr>
-        <w:t xml:space="preserve">c</w:t>
-      </w:r>
-      <w:r>
-        <w:rPr>
-          <w:rStyle w:val="NormalTok"/>
-        </w:rPr>
-        <w:t xml:space="preserve">(</w:t>
+        <w:t xml:space="preserve">,</w:t>
       </w:r>
       <w:r>
         <w:rPr>
           <w:rStyle w:val="StringTok"/>
         </w:rPr>
-        <w:t xml:space="preserve">"Jan"</w:t>
-      </w:r>
-      <w:r>
-        <w:rPr>
-          <w:rStyle w:val="NormalTok"/>
-        </w:rPr>
-        <w:t xml:space="preserve">,</w:t>
-      </w:r>
-      <w:r>
-        <w:rPr>
-          <w:rStyle w:val="StringTok"/>
-        </w:rPr>
-        <w:t xml:space="preserve">"Feb"</w:t>
-      </w:r>
-      <w:r>
-        <w:rPr>
-          <w:rStyle w:val="NormalTok"/>
-        </w:rPr>
-        <w:t xml:space="preserve">,</w:t>
-      </w:r>
-      <w:r>
-        <w:rPr>
-          <w:rStyle w:val="StringTok"/>
-        </w:rPr>
-        <w:t xml:space="preserve">"Mar"</w:t>
-      </w:r>
-      <w:r>
-        <w:rPr>
-          <w:rStyle w:val="NormalTok"/>
-        </w:rPr>
-        <w:t xml:space="preserve">, </w:t>
-      </w:r>
-      <w:r>
-        <w:rPr>
-          <w:rStyle w:val="StringTok"/>
-        </w:rPr>
-        <w:t xml:space="preserve">"Apr"</w:t>
-      </w:r>
-      <w:r>
-        <w:rPr>
-          <w:rStyle w:val="NormalTok"/>
-        </w:rPr>
-        <w:t xml:space="preserve">,</w:t>
-      </w:r>
-      <w:r>
-        <w:rPr>
-          <w:rStyle w:val="StringTok"/>
-        </w:rPr>
-        <w:t xml:space="preserve">"May"</w:t>
-      </w:r>
-      <w:r>
-        <w:rPr>
-          <w:rStyle w:val="NormalTok"/>
-        </w:rPr>
-        <w:t xml:space="preserve">,</w:t>
-      </w:r>
-      <w:r>
-        <w:rPr>
-          <w:rStyle w:val="StringTok"/>
-        </w:rPr>
-        <w:t xml:space="preserve">"Jun"</w:t>
-      </w:r>
-      <w:r>
-        <w:rPr>
-          <w:rStyle w:val="NormalTok"/>
-        </w:rPr>
-        <w:t xml:space="preserve">,</w:t>
-      </w:r>
-      <w:r>
-        <w:rPr>
-          <w:rStyle w:val="StringTok"/>
-        </w:rPr>
-        <w:t xml:space="preserve">"Jul"</w:t>
-      </w:r>
-      <w:r>
-        <w:rPr>
-          <w:rStyle w:val="NormalTok"/>
-        </w:rPr>
-        <w:t xml:space="preserve">,</w:t>
-      </w:r>
-      <w:r>
-        <w:rPr>
-          <w:rStyle w:val="StringTok"/>
-        </w:rPr>
-        <w:t xml:space="preserve">"Aug"</w:t>
-      </w:r>
-      <w:r>
-        <w:rPr>
-          <w:rStyle w:val="NormalTok"/>
-        </w:rPr>
-        <w:t xml:space="preserve">,</w:t>
-      </w:r>
-      <w:r>
-        <w:rPr>
-          <w:rStyle w:val="StringTok"/>
-        </w:rPr>
-        <w:t xml:space="preserve">"Sep"</w:t>
-      </w:r>
-      <w:r>
-        <w:rPr>
-          <w:rStyle w:val="NormalTok"/>
-        </w:rPr>
-        <w:t xml:space="preserve">,</w:t>
-      </w:r>
-      <w:r>
-        <w:rPr>
-          <w:rStyle w:val="StringTok"/>
-        </w:rPr>
-        <w:t xml:space="preserve">"Oct"</w:t>
-      </w:r>
-      <w:r>
-        <w:rPr>
-          <w:rStyle w:val="NormalTok"/>
-        </w:rPr>
-        <w:t xml:space="preserve">,</w:t>
-      </w:r>
-      <w:r>
-        <w:rPr>
-          <w:rStyle w:val="StringTok"/>
-        </w:rPr>
-        <w:t xml:space="preserve">"Nov"</w:t>
+        <w:t xml:space="preserve">"Dec"</w:t>
       </w:r>
       <w:r>
         <w:rPr>
@@ -9216,7 +9422,7 @@
         <w:t xml:space="preserve"> </w:t>
       </w:r>
       <w:r>
-        <w:t xml:space="preserve">price and the December price with no restrictions on stock carry over. The full set of prices roughly conform to the saw-toothed pricing pattern, which was emphasized in the previous module. Storage of hay begins in July and the price increases gradually through the hay storage season (August to November) and the livestock feeding season (December to April). When the hay harvest begins the following June, the price drops sharply with the arrival of new stocks. This is precisely what is predicted by the saw-toothed theory of intertemporal prices for a storable commodity which is produced just once each year. If the intertemporal LOP holds then the rate of increase in the prices as shown in the previous plot is our estimate of the monthly cost of storing hay.</w:t>
+        <w:t xml:space="preserve">price and the January price with no restrictions on stock carry over. The full set of prices roughly conform to the saw-toothed pricing pattern, which was emphasized in the previous module. Storage of hay begins in July and the price increases gradually through the hay storage season (August to November) and the livestock feeding season (December to April). When the hay harvest begins the following June, the price drops sharply with the arrival of new stocks. This is precisely what is predicted by the saw-toothed theory of intertemporal prices for a storeable commodity which is produced just once each year. If the intertemporal LOP holds then the rate of increase in the prices as shown in the previous plot is our estimate of the monthly cost of storing hay.</w:t>
       </w:r>
     </w:p>
     <w:bookmarkEnd w:id="35"/>
@@ -9242,7 +9448,7 @@
         <w:pStyle w:val="BodyText"/>
       </w:pPr>
       <w:r>
-        <w:t xml:space="preserve">We begin by estimating the unrestricted model and saving the estimated coefficients.</w:t>
+        <w:t xml:space="preserve">We begin by estimating the unrestricted model (once again omitting the January dummy) and saving the estimated coefficients.</w:t>
       </w:r>
     </w:p>
     <w:p>
@@ -9289,7 +9495,7 @@
         <w:rPr>
           <w:rStyle w:val="NormalTok"/>
         </w:rPr>
-        <w:t xml:space="preserve"> d1Diff </w:t>
+        <w:t xml:space="preserve"> d2Diff </w:t>
       </w:r>
       <w:r>
         <w:rPr>
@@ -9301,7 +9507,7 @@
         <w:rPr>
           <w:rStyle w:val="NormalTok"/>
         </w:rPr>
-        <w:t xml:space="preserve"> d2Diff </w:t>
+        <w:t xml:space="preserve"> d3Diff </w:t>
       </w:r>
       <w:r>
         <w:rPr>
@@ -9313,7 +9519,7 @@
         <w:rPr>
           <w:rStyle w:val="NormalTok"/>
         </w:rPr>
-        <w:t xml:space="preserve"> d3Diff </w:t>
+        <w:t xml:space="preserve"> d4Diff </w:t>
       </w:r>
       <w:r>
         <w:rPr>
@@ -9325,7 +9531,7 @@
         <w:rPr>
           <w:rStyle w:val="NormalTok"/>
         </w:rPr>
-        <w:t xml:space="preserve"> d4Diff </w:t>
+        <w:t xml:space="preserve"> d5Diff </w:t>
       </w:r>
       <w:r>
         <w:rPr>
@@ -9337,7 +9543,7 @@
         <w:rPr>
           <w:rStyle w:val="NormalTok"/>
         </w:rPr>
-        <w:t xml:space="preserve"> d5Diff </w:t>
+        <w:t xml:space="preserve"> d6Diff </w:t>
       </w:r>
       <w:r>
         <w:rPr>
@@ -9349,7 +9555,7 @@
         <w:rPr>
           <w:rStyle w:val="NormalTok"/>
         </w:rPr>
-        <w:t xml:space="preserve"> d6Diff </w:t>
+        <w:t xml:space="preserve"> d7Diff </w:t>
       </w:r>
       <w:r>
         <w:rPr>
@@ -9361,7 +9567,7 @@
         <w:rPr>
           <w:rStyle w:val="NormalTok"/>
         </w:rPr>
-        <w:t xml:space="preserve"> d7Diff </w:t>
+        <w:t xml:space="preserve"> d8Diff </w:t>
       </w:r>
       <w:r>
         <w:rPr>
@@ -9373,7 +9579,7 @@
         <w:rPr>
           <w:rStyle w:val="NormalTok"/>
         </w:rPr>
-        <w:t xml:space="preserve"> d8Diff </w:t>
+        <w:t xml:space="preserve"> d9Diff </w:t>
       </w:r>
       <w:r>
         <w:rPr>
@@ -9385,7 +9591,7 @@
         <w:rPr>
           <w:rStyle w:val="NormalTok"/>
         </w:rPr>
-        <w:t xml:space="preserve"> d9Diff </w:t>
+        <w:t xml:space="preserve"> d10Diff </w:t>
       </w:r>
       <w:r>
         <w:rPr>
@@ -9397,7 +9603,7 @@
         <w:rPr>
           <w:rStyle w:val="NormalTok"/>
         </w:rPr>
-        <w:t xml:space="preserve"> d10Diff </w:t>
+        <w:t xml:space="preserve"> d11Diff </w:t>
       </w:r>
       <w:r>
         <w:rPr>
@@ -9409,7 +9615,7 @@
         <w:rPr>
           <w:rStyle w:val="NormalTok"/>
         </w:rPr>
-        <w:t xml:space="preserve"> d11Diff </w:t>
+        <w:t xml:space="preserve"> d12Diff</w:t>
       </w:r>
       <w:r>
         <w:br/>
@@ -9442,7 +9648,7 @@
         <w:rPr>
           <w:rStyle w:val="NormalTok"/>
         </w:rPr>
-        <w:t xml:space="preserve"> i1Diff </w:t>
+        <w:t xml:space="preserve"> i2Diff </w:t>
       </w:r>
       <w:r>
         <w:rPr>
@@ -9454,7 +9660,7 @@
         <w:rPr>
           <w:rStyle w:val="NormalTok"/>
         </w:rPr>
-        <w:t xml:space="preserve"> i2Diff </w:t>
+        <w:t xml:space="preserve"> i3Diff </w:t>
       </w:r>
       <w:r>
         <w:rPr>
@@ -9466,7 +9672,7 @@
         <w:rPr>
           <w:rStyle w:val="NormalTok"/>
         </w:rPr>
-        <w:t xml:space="preserve"> i3Diff </w:t>
+        <w:t xml:space="preserve"> i4Diff </w:t>
       </w:r>
       <w:r>
         <w:rPr>
@@ -9478,7 +9684,7 @@
         <w:rPr>
           <w:rStyle w:val="NormalTok"/>
         </w:rPr>
-        <w:t xml:space="preserve"> i4Diff </w:t>
+        <w:t xml:space="preserve"> i5Diff </w:t>
       </w:r>
       <w:r>
         <w:rPr>
@@ -9490,7 +9696,7 @@
         <w:rPr>
           <w:rStyle w:val="NormalTok"/>
         </w:rPr>
-        <w:t xml:space="preserve"> i5Diff </w:t>
+        <w:t xml:space="preserve"> i6Diff </w:t>
       </w:r>
       <w:r>
         <w:rPr>
@@ -9502,7 +9708,7 @@
         <w:rPr>
           <w:rStyle w:val="NormalTok"/>
         </w:rPr>
-        <w:t xml:space="preserve"> i6Diff </w:t>
+        <w:t xml:space="preserve"> i7Diff </w:t>
       </w:r>
       <w:r>
         <w:rPr>
@@ -9514,7 +9720,7 @@
         <w:rPr>
           <w:rStyle w:val="NormalTok"/>
         </w:rPr>
-        <w:t xml:space="preserve"> i7Diff </w:t>
+        <w:t xml:space="preserve"> i8Diff </w:t>
       </w:r>
       <w:r>
         <w:rPr>
@@ -9526,7 +9732,7 @@
         <w:rPr>
           <w:rStyle w:val="NormalTok"/>
         </w:rPr>
-        <w:t xml:space="preserve"> i8Diff </w:t>
+        <w:t xml:space="preserve"> i9Diff </w:t>
       </w:r>
       <w:r>
         <w:rPr>
@@ -9538,7 +9744,7 @@
         <w:rPr>
           <w:rStyle w:val="NormalTok"/>
         </w:rPr>
-        <w:t xml:space="preserve"> i9Diff </w:t>
+        <w:t xml:space="preserve"> i10Diff </w:t>
       </w:r>
       <w:r>
         <w:rPr>
@@ -9550,7 +9756,7 @@
         <w:rPr>
           <w:rStyle w:val="NormalTok"/>
         </w:rPr>
-        <w:t xml:space="preserve"> i10Diff </w:t>
+        <w:t xml:space="preserve"> i11Diff </w:t>
       </w:r>
       <w:r>
         <w:rPr>
@@ -9562,7 +9768,7 @@
         <w:rPr>
           <w:rStyle w:val="NormalTok"/>
         </w:rPr>
-        <w:t xml:space="preserve"> i11Diff </w:t>
+        <w:t xml:space="preserve"> i12Diff </w:t>
       </w:r>
       <w:r>
         <w:rPr>
@@ -9574,7 +9780,7 @@
         <w:rPr>
           <w:rStyle w:val="NormalTok"/>
         </w:rPr>
-        <w:t xml:space="preserve">  </w:t>
+        <w:t xml:space="preserve"> </w:t>
       </w:r>
       <w:r>
         <w:rPr>
@@ -9642,7 +9848,7 @@
         <w:rPr>
           <w:rStyle w:val="VerbatimChar"/>
         </w:rPr>
-        <w:t xml:space="preserve">## lm(formula = price_diff ~ d1Diff + d2Diff + d3Diff + d4Diff + </w:t>
+        <w:t xml:space="preserve">## lm(formula = price_diff ~ d2Diff + d3Diff + d4Diff + d5Diff + </w:t>
       </w:r>
       <w:r>
         <w:br/>
@@ -9651,7 +9857,7 @@
         <w:rPr>
           <w:rStyle w:val="VerbatimChar"/>
         </w:rPr>
-        <w:t xml:space="preserve">##     d5Diff + d6Diff + d7Diff + d8Diff + d9Diff + d10Diff + d11Diff + </w:t>
+        <w:t xml:space="preserve">##     d6Diff + d7Diff + d8Diff + d9Diff + d10Diff + d11Diff + d12Diff + </w:t>
       </w:r>
       <w:r>
         <w:br/>
@@ -9660,7 +9866,7 @@
         <w:rPr>
           <w:rStyle w:val="VerbatimChar"/>
         </w:rPr>
-        <w:t xml:space="preserve">##     i0Diff + i1Diff + i2Diff + i3Diff + i4Diff + i5Diff + i6Diff + </w:t>
+        <w:t xml:space="preserve">##     i0Diff + i2Diff + i3Diff + i4Diff + i5Diff + i6Diff + i7Diff + </w:t>
       </w:r>
       <w:r>
         <w:br/>
@@ -9669,7 +9875,7 @@
         <w:rPr>
           <w:rStyle w:val="VerbatimChar"/>
         </w:rPr>
-        <w:t xml:space="preserve">##     i7Diff + i8Diff + i9Diff + i10Diff + i11Diff + 0, data = diff_data)</w:t>
+        <w:t xml:space="preserve">##     i8Diff + i9Diff + i10Diff + i11Diff + i12Diff + 0, data = diff_data)</w:t>
       </w:r>
       <w:r>
         <w:br/>
@@ -9732,7 +9938,7 @@
         <w:rPr>
           <w:rStyle w:val="VerbatimChar"/>
         </w:rPr>
-        <w:t xml:space="preserve">##          Estimate Std. Error t value Pr(&gt;|t|)    </w:t>
+        <w:t xml:space="preserve">##           Estimate Std. Error t value Pr(&gt;|t|)    </w:t>
       </w:r>
       <w:r>
         <w:br/>
@@ -9741,7 +9947,7 @@
         <w:rPr>
           <w:rStyle w:val="VerbatimChar"/>
         </w:rPr>
-        <w:t xml:space="preserve">## d1Diff   0.233324   0.338078   0.690 0.490293    </w:t>
+        <w:t xml:space="preserve">## d2Diff   0.6746834  0.3207264   2.104 0.035713 *  </w:t>
       </w:r>
       <w:r>
         <w:br/>
@@ -9750,7 +9956,7 @@
         <w:rPr>
           <w:rStyle w:val="VerbatimChar"/>
         </w:rPr>
-        <w:t xml:space="preserve">## d2Diff   0.908008   0.443149   2.049 0.040777 *  </w:t>
+        <w:t xml:space="preserve">## d3Diff   0.6198537  0.4327077   1.432 0.152377    </w:t>
       </w:r>
       <w:r>
         <w:br/>
@@ -9759,7 +9965,7 @@
         <w:rPr>
           <w:rStyle w:val="VerbatimChar"/>
         </w:rPr>
-        <w:t xml:space="preserve">## d3Diff   0.853178   0.509873   1.673 0.094642 .  </w:t>
+        <w:t xml:space="preserve">## d4Diff   2.0213644  0.5031018   4.018 6.41e-05 ***</w:t>
       </w:r>
       <w:r>
         <w:br/>
@@ -9768,7 +9974,7 @@
         <w:rPr>
           <w:rStyle w:val="VerbatimChar"/>
         </w:rPr>
-        <w:t xml:space="preserve">## d4Diff   2.254689   0.552327   4.082 4.89e-05 ***</w:t>
+        <w:t xml:space="preserve">## d5Diff   5.5060816  0.5481715  10.044  &lt; 2e-16 ***</w:t>
       </w:r>
       <w:r>
         <w:br/>
@@ -9777,7 +9983,7 @@
         <w:rPr>
           <w:rStyle w:val="VerbatimChar"/>
         </w:rPr>
-        <w:t xml:space="preserve">## d5Diff   5.739406   0.575903   9.966  &lt; 2e-16 ***</w:t>
+        <w:t xml:space="preserve">## d6Diff   0.9115056  0.5739143   1.588 0.112616    </w:t>
       </w:r>
       <w:r>
         <w:br/>
@@ -9786,7 +9992,7 @@
         <w:rPr>
           <w:rStyle w:val="VerbatimChar"/>
         </w:rPr>
-        <w:t xml:space="preserve">## d6Diff   1.144830   0.582896   1.964 0.049859 *  </w:t>
+        <w:t xml:space="preserve">## d7Diff  -0.6308051  0.5828964  -1.082 0.279482    </w:t>
       </w:r>
       <w:r>
         <w:br/>
@@ -9795,7 +10001,7 @@
         <w:rPr>
           <w:rStyle w:val="VerbatimChar"/>
         </w:rPr>
-        <w:t xml:space="preserve">## d7Diff  -0.397481   0.573914  -0.693 0.488768    </w:t>
+        <w:t xml:space="preserve">## d8Diff  -0.7469456  0.5759027  -1.297 0.194992    </w:t>
       </w:r>
       <w:r>
         <w:br/>
@@ -9804,7 +10010,7 @@
         <w:rPr>
           <w:rStyle w:val="VerbatimChar"/>
         </w:rPr>
-        <w:t xml:space="preserve">## d8Diff  -0.513621   0.548172  -0.937 0.349046    </w:t>
+        <w:t xml:space="preserve">## d9Diff  -0.3777473  0.5523265  -0.684 0.494216    </w:t>
       </w:r>
       <w:r>
         <w:br/>
@@ -9813,7 +10019,7 @@
         <w:rPr>
           <w:rStyle w:val="VerbatimChar"/>
         </w:rPr>
-        <w:t xml:space="preserve">## d9Diff  -0.144423   0.503102  -0.287 0.774134    </w:t>
+        <w:t xml:space="preserve">## d10Diff  0.2401264  0.5098729   0.471 0.637798    </w:t>
       </w:r>
       <w:r>
         <w:br/>
@@ -9822,7 +10028,7 @@
         <w:rPr>
           <w:rStyle w:val="VerbatimChar"/>
         </w:rPr>
-        <w:t xml:space="preserve">## d10Diff  0.473451   0.432708   1.094 0.274203    </w:t>
+        <w:t xml:space="preserve">## d11Diff -0.5546462  0.4431491  -1.252 0.211068    </w:t>
       </w:r>
       <w:r>
         <w:br/>
@@ -9831,7 +10037,7 @@
         <w:rPr>
           <w:rStyle w:val="VerbatimChar"/>
         </w:rPr>
-        <w:t xml:space="preserve">## d11Diff -0.321322   0.320726  -1.002 0.316705    </w:t>
+        <w:t xml:space="preserve">## d12Diff -0.2333244  0.3380783  -0.690 0.490293    </w:t>
       </w:r>
       <w:r>
         <w:br/>
@@ -9840,7 +10046,7 @@
         <w:rPr>
           <w:rStyle w:val="VerbatimChar"/>
         </w:rPr>
-        <w:t xml:space="preserve">## i0Diff  -0.003416   0.702738  -0.005 0.996122    </w:t>
+        <w:t xml:space="preserve">## i0Diff   1.2709945  0.7027384   1.809 0.070870 .  </w:t>
       </w:r>
       <w:r>
         <w:br/>
@@ -9849,7 +10055,7 @@
         <w:rPr>
           <w:rStyle w:val="VerbatimChar"/>
         </w:rPr>
-        <w:t xml:space="preserve">## i1Diff   1.274411   0.793732   1.606 0.108743    </w:t>
+        <w:t xml:space="preserve">## i2Diff  -0.2353303  0.6563170  -0.359 0.720014    </w:t>
       </w:r>
       <w:r>
         <w:br/>
@@ -9858,7 +10064,7 @@
         <w:rPr>
           <w:rStyle w:val="VerbatimChar"/>
         </w:rPr>
-        <w:t xml:space="preserve">## i2Diff   1.039080   0.972508   1.068 0.285626    </w:t>
+        <w:t xml:space="preserve">## i3Diff   0.0005812  0.8868684   0.001 0.999477    </w:t>
       </w:r>
       <w:r>
         <w:br/>
@@ -9867,7 +10073,7 @@
         <w:rPr>
           <w:rStyle w:val="VerbatimChar"/>
         </w:rPr>
-        <w:t xml:space="preserve">## i3Diff   1.274992   1.089296   1.170 0.242147    </w:t>
+        <w:t xml:space="preserve">## i4Diff  -0.5612266  1.0331265  -0.543 0.587116    </w:t>
       </w:r>
       <w:r>
         <w:br/>
@@ -9876,7 +10082,7 @@
         <w:rPr>
           <w:rStyle w:val="VerbatimChar"/>
         </w:rPr>
-        <w:t xml:space="preserve">## i4Diff   0.713184   1.162924   0.613 0.539867    </w:t>
+        <w:t xml:space="preserve">## i5Diff  -4.9517143  1.1283602  -4.388 1.29e-05 ***</w:t>
       </w:r>
       <w:r>
         <w:br/>
@@ -9885,7 +10091,7 @@
         <w:rPr>
           <w:rStyle w:val="VerbatimChar"/>
         </w:rPr>
-        <w:t xml:space="preserve">## i5Diff  -3.677304   1.201353  -3.061 0.002277 ** </w:t>
+        <w:t xml:space="preserve">## i6Diff  -5.0076588  1.1832399  -4.232 2.57e-05 ***</w:t>
       </w:r>
       <w:r>
         <w:br/>
@@ -9894,7 +10100,7 @@
         <w:rPr>
           <w:rStyle w:val="VerbatimChar"/>
         </w:rPr>
-        <w:t xml:space="preserve">## i6Diff  -3.733248   1.208298  -3.090 0.002071 ** </w:t>
+        <w:t xml:space="preserve">## i7Diff  -6.3163107  1.2079475  -5.229 2.16e-07 ***</w:t>
       </w:r>
       <w:r>
         <w:br/>
@@ -9903,7 +10109,7 @@
         <w:rPr>
           <w:rStyle w:val="VerbatimChar"/>
         </w:rPr>
-        <w:t xml:space="preserve">## i7Diff  -5.041900   1.184936  -4.255 2.33e-05 ***</w:t>
+        <w:t xml:space="preserve">## i8Diff  -5.1070957  1.2013529  -4.251 2.37e-05 ***</w:t>
       </w:r>
       <w:r>
         <w:br/>
@@ -9912,7 +10118,7 @@
         <w:rPr>
           <w:rStyle w:val="VerbatimChar"/>
         </w:rPr>
-        <w:t xml:space="preserve">## i8Diff  -3.832685   1.128360  -3.397 0.000715 ***</w:t>
+        <w:t xml:space="preserve">## i9Diff  -4.1533757  1.1629239  -3.571 0.000375 ***</w:t>
       </w:r>
       <w:r>
         <w:br/>
@@ -9921,7 +10127,7 @@
         <w:rPr>
           <w:rStyle w:val="VerbatimChar"/>
         </w:rPr>
-        <w:t xml:space="preserve">## i9Diff  -2.878965   1.033127  -2.787 0.005447 ** </w:t>
+        <w:t xml:space="preserve">## i10Diff -3.9896174  1.0892963  -3.663 0.000266 ***</w:t>
       </w:r>
       <w:r>
         <w:br/>
@@ -9930,7 +10136,7 @@
         <w:rPr>
           <w:rStyle w:val="VerbatimChar"/>
         </w:rPr>
-        <w:t xml:space="preserve">## i10Diff -2.715207   0.886868  -3.062 0.002273 ** </w:t>
+        <w:t xml:space="preserve">## i11Diff -2.0931324  0.9725083  -2.152 0.031661 *  </w:t>
       </w:r>
       <w:r>
         <w:br/>
@@ -9939,7 +10145,7 @@
         <w:rPr>
           <w:rStyle w:val="VerbatimChar"/>
         </w:rPr>
-        <w:t xml:space="preserve">## i11Diff -0.818722   0.656317  -1.247 0.212585    </w:t>
+        <w:t xml:space="preserve">## i12Diff -1.2744108  0.7937315  -1.606 0.108743    </w:t>
       </w:r>
       <w:r>
         <w:br/>
@@ -10114,7 +10320,7 @@
         <w:rPr>
           <w:rStyle w:val="VerbatimChar"/>
         </w:rPr>
-        <w:t xml:space="preserve">## d1Diff        0.233324384</w:t>
+        <w:t xml:space="preserve">## d2Diff        0.674683390</w:t>
       </w:r>
       <w:r>
         <w:br/>
@@ -10123,7 +10329,7 @@
         <w:rPr>
           <w:rStyle w:val="VerbatimChar"/>
         </w:rPr>
-        <w:t xml:space="preserve">## d2Diff        0.908007774</w:t>
+        <w:t xml:space="preserve">## d3Diff        0.619853668</w:t>
       </w:r>
       <w:r>
         <w:br/>
@@ -10132,7 +10338,7 @@
         <w:rPr>
           <w:rStyle w:val="VerbatimChar"/>
         </w:rPr>
-        <w:t xml:space="preserve">## d3Diff        0.853178052</w:t>
+        <w:t xml:space="preserve">## d4Diff        2.021364364</w:t>
       </w:r>
       <w:r>
         <w:br/>
@@ -10141,7 +10347,7 @@
         <w:rPr>
           <w:rStyle w:val="VerbatimChar"/>
         </w:rPr>
-        <w:t xml:space="preserve">## d4Diff        2.254688748</w:t>
+        <w:t xml:space="preserve">## d5Diff        5.506081606</w:t>
       </w:r>
       <w:r>
         <w:br/>
@@ -10150,7 +10356,7 @@
         <w:rPr>
           <w:rStyle w:val="VerbatimChar"/>
         </w:rPr>
-        <w:t xml:space="preserve">## d5Diff        5.739405990</w:t>
+        <w:t xml:space="preserve">## d6Diff        0.911505602</w:t>
       </w:r>
       <w:r>
         <w:br/>
@@ -10159,7 +10365,7 @@
         <w:rPr>
           <w:rStyle w:val="VerbatimChar"/>
         </w:rPr>
-        <w:t xml:space="preserve">## d6Diff        1.144829986</w:t>
+        <w:t xml:space="preserve">## d7Diff       -0.630805103</w:t>
       </w:r>
       <w:r>
         <w:br/>
@@ -10168,7 +10374,7 @@
         <w:rPr>
           <w:rStyle w:val="VerbatimChar"/>
         </w:rPr>
-        <w:t xml:space="preserve">## d7Diff       -0.397480719</w:t>
+        <w:t xml:space="preserve">## d8Diff       -0.746945604</w:t>
       </w:r>
       <w:r>
         <w:br/>
@@ -10177,7 +10383,7 @@
         <w:rPr>
           <w:rStyle w:val="VerbatimChar"/>
         </w:rPr>
-        <w:t xml:space="preserve">## d8Diff       -0.513621220</w:t>
+        <w:t xml:space="preserve">## d9Diff       -0.377747302</w:t>
       </w:r>
       <w:r>
         <w:br/>
@@ -10186,7 +10392,7 @@
         <w:rPr>
           <w:rStyle w:val="VerbatimChar"/>
         </w:rPr>
-        <w:t xml:space="preserve">## d9Diff       -0.144422919</w:t>
+        <w:t xml:space="preserve">## d10Diff       0.240126372</w:t>
       </w:r>
       <w:r>
         <w:br/>
@@ -10195,7 +10401,7 @@
         <w:rPr>
           <w:rStyle w:val="VerbatimChar"/>
         </w:rPr>
-        <w:t xml:space="preserve">## d10Diff       0.473450755</w:t>
+        <w:t xml:space="preserve">## d11Diff      -0.554646201</w:t>
       </w:r>
       <w:r>
         <w:br/>
@@ -10204,7 +10410,7 @@
         <w:rPr>
           <w:rStyle w:val="VerbatimChar"/>
         </w:rPr>
-        <w:t xml:space="preserve">## d11Diff      -0.321321818</w:t>
+        <w:t xml:space="preserve">## d12Diff      -0.233324384</w:t>
       </w:r>
       <w:r>
         <w:br/>
@@ -10213,7 +10419,7 @@
         <w:rPr>
           <w:rStyle w:val="VerbatimChar"/>
         </w:rPr>
-        <w:t xml:space="preserve">## i0Diff       -0.003416271</w:t>
+        <w:t xml:space="preserve">## i0Diff        1.270994496</w:t>
       </w:r>
       <w:r>
         <w:br/>
@@ -10222,7 +10428,7 @@
         <w:rPr>
           <w:rStyle w:val="VerbatimChar"/>
         </w:rPr>
-        <w:t xml:space="preserve">## i1Diff        1.274410767</w:t>
+        <w:t xml:space="preserve">## i2Diff       -0.235330345</w:t>
       </w:r>
       <w:r>
         <w:br/>
@@ -10231,7 +10437,7 @@
         <w:rPr>
           <w:rStyle w:val="VerbatimChar"/>
         </w:rPr>
-        <w:t xml:space="preserve">## i2Diff        1.039080422</w:t>
+        <w:t xml:space="preserve">## i3Diff        0.000581175</w:t>
       </w:r>
       <w:r>
         <w:br/>
@@ -10240,7 +10446,7 @@
         <w:rPr>
           <w:rStyle w:val="VerbatimChar"/>
         </w:rPr>
-        <w:t xml:space="preserve">## i3Diff        1.274991942</w:t>
+        <w:t xml:space="preserve">## i4Diff       -0.561226638</w:t>
       </w:r>
       <w:r>
         <w:br/>
@@ -10249,7 +10455,7 @@
         <w:rPr>
           <w:rStyle w:val="VerbatimChar"/>
         </w:rPr>
-        <w:t xml:space="preserve">## i4Diff        0.713184129</w:t>
+        <w:t xml:space="preserve">## i5Diff       -4.951714284</w:t>
       </w:r>
       <w:r>
         <w:br/>
@@ -10258,7 +10464,7 @@
         <w:rPr>
           <w:rStyle w:val="VerbatimChar"/>
         </w:rPr>
-        <w:t xml:space="preserve">## i5Diff       -3.677303517</w:t>
+        <w:t xml:space="preserve">## i6Diff       -5.007658798</w:t>
       </w:r>
       <w:r>
         <w:br/>
@@ -10267,7 +10473,7 @@
         <w:rPr>
           <w:rStyle w:val="VerbatimChar"/>
         </w:rPr>
-        <w:t xml:space="preserve">## i6Diff       -3.733248031</w:t>
+        <w:t xml:space="preserve">## i7Diff       -6.316310690</w:t>
       </w:r>
       <w:r>
         <w:br/>
@@ -10276,7 +10482,7 @@
         <w:rPr>
           <w:rStyle w:val="VerbatimChar"/>
         </w:rPr>
-        <w:t xml:space="preserve">## i7Diff       -5.041899923</w:t>
+        <w:t xml:space="preserve">## i8Diff       -5.107095680</w:t>
       </w:r>
       <w:r>
         <w:br/>
@@ -10285,7 +10491,7 @@
         <w:rPr>
           <w:rStyle w:val="VerbatimChar"/>
         </w:rPr>
-        <w:t xml:space="preserve">## i8Diff       -3.832684913</w:t>
+        <w:t xml:space="preserve">## i9Diff       -4.153375664</w:t>
       </w:r>
       <w:r>
         <w:br/>
@@ -10294,7 +10500,7 @@
         <w:rPr>
           <w:rStyle w:val="VerbatimChar"/>
         </w:rPr>
-        <w:t xml:space="preserve">## i9Diff       -2.878964897</w:t>
+        <w:t xml:space="preserve">## i10Diff      -3.989617403</w:t>
       </w:r>
       <w:r>
         <w:br/>
@@ -10303,7 +10509,7 @@
         <w:rPr>
           <w:rStyle w:val="VerbatimChar"/>
         </w:rPr>
-        <w:t xml:space="preserve">## i10Diff      -2.715206636</w:t>
+        <w:t xml:space="preserve">## i11Diff      -2.093132414</w:t>
       </w:r>
       <w:r>
         <w:br/>
@@ -10312,7 +10518,7 @@
         <w:rPr>
           <w:rStyle w:val="VerbatimChar"/>
         </w:rPr>
-        <w:t xml:space="preserve">## i11Diff      -0.818721647</w:t>
+        <w:t xml:space="preserve">## i12Diff      -1.274410767</w:t>
       </w:r>
     </w:p>
     <w:p>
@@ -10320,7 +10526,30 @@
         <w:pStyle w:val="FirstParagraph"/>
       </w:pPr>
       <w:r>
-        <w:t xml:space="preserve">For this unrestricted regression there are fewer statistically significant coefficients on the 11 dummies (now only February through June are significant). However, the estimated coefficients for the May through October interaction variables are highly statistically significant. Notice also that the</w:t>
+        <w:t xml:space="preserve">For this unrestricted regression there are fewer statistically significant coefficients on the 11 dummies (now only February, April and May are significant). However, the estimated coefficients for the May through November interaction variables are highly statistically significant. The</w:t>
+      </w:r>
+      <w:r>
+        <w:t xml:space="preserve"> </w:t>
+      </w:r>
+      <m:oMath>
+        <m:sSub>
+          <m:e>
+            <m:r>
+              <m:t>γ</m:t>
+            </m:r>
+          </m:e>
+          <m:sub>
+            <m:r>
+              <m:t>0</m:t>
+            </m:r>
+          </m:sub>
+        </m:sSub>
+      </m:oMath>
+      <w:r>
+        <w:t xml:space="preserve"> </w:t>
+      </w:r>
+      <w:r>
+        <w:t xml:space="preserve">intercept term is positive and significant, which tells us that the January price is on average higher in a low stock year versus a normal stock year – an expected result. Notice also that the</w:t>
       </w:r>
       <w:r>
         <w:t xml:space="preserve"> </w:t>
@@ -10343,7 +10572,7 @@
         <w:t xml:space="preserve"> </w:t>
       </w:r>
       <w:r>
-        <w:t xml:space="preserve">value has risen from 0.302 in the restricted model to 0.359 in the current unrestricted model. A F test could be used to determine if the inclusion of the interaction terms is statistically significant as a whole. Based on the increase in the</w:t>
+        <w:t xml:space="preserve">value has risen from 0.302 in the restricted model to 0.342 in the current unrestricted model. A F test could be used to determine if the inclusion of the interaction terms is statistically significant as a whole. Based on the increase in the</w:t>
       </w:r>
       <w:r>
         <w:t xml:space="preserve"> </w:t>
@@ -10811,7 +11040,7 @@
         <w:rPr>
           <w:rStyle w:val="VerbatimChar"/>
         </w:rPr>
-        <w:t xml:space="preserve">## d1Diff   0.2333244 -0.003416271      0.2299081</w:t>
+        <w:t xml:space="preserve">## d2Diff   0.6746834  1.270994496      1.9456779</w:t>
       </w:r>
       <w:r>
         <w:br/>
@@ -10820,7 +11049,7 @@
         <w:rPr>
           <w:rStyle w:val="VerbatimChar"/>
         </w:rPr>
-        <w:t xml:space="preserve">## d2Diff   0.9080078  1.274410767      2.1824185</w:t>
+        <w:t xml:space="preserve">## d3Diff   0.6198537 -0.235330345      0.3845233</w:t>
       </w:r>
       <w:r>
         <w:br/>
@@ -10829,7 +11058,7 @@
         <w:rPr>
           <w:rStyle w:val="VerbatimChar"/>
         </w:rPr>
-        <w:t xml:space="preserve">## d3Diff   0.8531781  1.039080422      1.8922585</w:t>
+        <w:t xml:space="preserve">## d4Diff   2.0213644  0.000581175      2.0219455</w:t>
       </w:r>
       <w:r>
         <w:br/>
@@ -10838,7 +11067,7 @@
         <w:rPr>
           <w:rStyle w:val="VerbatimChar"/>
         </w:rPr>
-        <w:t xml:space="preserve">## d4Diff   2.2546887  1.274991942      3.5296807</w:t>
+        <w:t xml:space="preserve">## d5Diff   5.5060816 -0.561226638      4.9448550</w:t>
       </w:r>
       <w:r>
         <w:br/>
@@ -10847,7 +11076,7 @@
         <w:rPr>
           <w:rStyle w:val="VerbatimChar"/>
         </w:rPr>
-        <w:t xml:space="preserve">## d5Diff   5.7394060  0.713184129      6.4525901</w:t>
+        <w:t xml:space="preserve">## d6Diff   0.9115056 -4.951714284     -4.0402087</w:t>
       </w:r>
       <w:r>
         <w:br/>
@@ -10856,7 +11085,7 @@
         <w:rPr>
           <w:rStyle w:val="VerbatimChar"/>
         </w:rPr>
-        <w:t xml:space="preserve">## d6Diff   1.1448300 -3.677303517     -2.5324735</w:t>
+        <w:t xml:space="preserve">## d7Diff  -0.6308051 -5.007658798     -5.6384639</w:t>
       </w:r>
       <w:r>
         <w:br/>
@@ -10865,7 +11094,7 @@
         <w:rPr>
           <w:rStyle w:val="VerbatimChar"/>
         </w:rPr>
-        <w:t xml:space="preserve">## d7Diff  -0.3974807 -3.733248031     -4.1307288</w:t>
+        <w:t xml:space="preserve">## d8Diff  -0.7469456 -6.316310690     -7.0632563</w:t>
       </w:r>
       <w:r>
         <w:br/>
@@ -10874,7 +11103,7 @@
         <w:rPr>
           <w:rStyle w:val="VerbatimChar"/>
         </w:rPr>
-        <w:t xml:space="preserve">## d8Diff  -0.5136212 -5.041899923     -5.5555211</w:t>
+        <w:t xml:space="preserve">## d9Diff  -0.3777473 -5.107095680     -5.4848430</w:t>
       </w:r>
       <w:r>
         <w:br/>
@@ -10883,7 +11112,7 @@
         <w:rPr>
           <w:rStyle w:val="VerbatimChar"/>
         </w:rPr>
-        <w:t xml:space="preserve">## d9Diff  -0.1444229 -3.832684913     -3.9771078</w:t>
+        <w:t xml:space="preserve">## d10Diff  0.2401264 -4.153375664     -3.9132493</w:t>
       </w:r>
       <w:r>
         <w:br/>
@@ -10892,7 +11121,7 @@
         <w:rPr>
           <w:rStyle w:val="VerbatimChar"/>
         </w:rPr>
-        <w:t xml:space="preserve">## d10Diff  0.4734508 -2.878964897     -2.4055141</w:t>
+        <w:t xml:space="preserve">## d11Diff -0.5546462 -3.989617403     -4.5442636</w:t>
       </w:r>
       <w:r>
         <w:br/>
@@ -10901,7 +11130,7 @@
         <w:rPr>
           <w:rStyle w:val="VerbatimChar"/>
         </w:rPr>
-        <w:t xml:space="preserve">## d11Diff -0.3213218 -2.715206636     -3.0365285</w:t>
+        <w:t xml:space="preserve">## d12Diff -0.2333244 -2.093132414     -2.3264568</w:t>
       </w:r>
     </w:p>
     <w:p>
@@ -11575,7 +11804,7 @@
         <w:pStyle w:val="BodyText"/>
       </w:pPr>
       <w:r>
-        <w:t xml:space="preserve">Another important difference between the two graphs is that in a normal year, the price drop with the onset of a new hay harvest returns the price to approximately the same level that the price cycle started at in the previous year, and price drop is over relatively quickly (most of the price drop takes place in June and July), With low stocks, the price drop is much more sread out and pronounced, starting in June and going through to August. Why is hay being store when the price is falling over a several month period? This is where the theory of convenience yield comes into play. when stocks are low very little is carried over because convenience yield is high. As new stocks become available the price continues to drop until September, and only then does the price begin to rise. I expect you are feeling the frustration of many economists who feel that the current theory of pricing does a poor job predicting seasonal pricing patterns and explaining comparisons such as what is being done here.</w:t>
+        <w:t xml:space="preserve">Another important difference between the two graphs is that in a normal year, the price drop with the onset of a new hay harvest returns the price to approximately the same level that the price cycle started at in the previous year, and price drop is over relatively quickly (most of the price drop takes place in June and July), With low stocks, the price drop is much more spread out and pronounced, starting in June and going through to August. Why is hay being store when the price is falling over a several month period? This is where the theory of convenience yield comes into play. when stocks are low very little is carried over because convenience yield is high. As new stocks become available the price continues to drop until September, and only then does the price begin to rise. I expect you are feeling the frustration of many economists who feel that the current theory of pricing does a poor job predicting seasonal pricing patterns and explaining comparisons such as what is being done here.</w:t>
       </w:r>
     </w:p>
     <w:bookmarkEnd w:id="38"/>

</xml_diff>